<commit_message>
Update Micros Report Template.docx
</commit_message>
<xml_diff>
--- a/Micros CW2 Report/Micros Report Template.docx
+++ b/Micros CW2 Report/Micros Report Template.docx
@@ -8,6 +8,11 @@
       </w:pPr>
       <w:r>
         <w:t>Micros Report Template/Headings</w:t>
+      </w:r>
+    </w:p>
+    <w:p>
+      <w:r>
+        <w:t>Making a change to show how .docx can be edited in Github</w:t>
       </w:r>
     </w:p>
     <w:p>

</xml_diff>